<commit_message>
feat: adiciona modelo de garantia
</commit_message>
<xml_diff>
--- a/public/modelos-doc/modelo-formatacao.docx
+++ b/public/modelos-doc/modelo-formatacao.docx
@@ -700,31 +700,7 @@
           <w:b/>
           <w:bCs/>
         </w:rPr>
-        <w:t xml:space="preserve"> </w:t>
-      </w:r>
-      <w:r>
-        <w:rPr>
-          <w:rFonts w:ascii="Verdana" w:hAnsi="Verdana"/>
-          <w:b/>
-          <w:bCs/>
-        </w:rPr>
-        <w:t>- - - - - - - - - - - - - - - - - - - - - - - - - - - - - - - - - - - - - - - - - -</w:t>
-      </w:r>
-      <w:r>
-        <w:rPr>
-          <w:rFonts w:ascii="Verdana" w:hAnsi="Verdana"/>
-          <w:b/>
-          <w:bCs/>
-        </w:rPr>
-        <w:t xml:space="preserve"> </w:t>
-      </w:r>
-      <w:r>
-        <w:rPr>
-          <w:rFonts w:ascii="Verdana" w:hAnsi="Verdana"/>
-          <w:b/>
-          <w:bCs/>
-        </w:rPr>
-        <w:t xml:space="preserve">- - - - - - - - - - - - - - - - </w:t>
+        <w:t xml:space="preserve"> - - - - - - - - - - - - - - - - - - - - - - - - - - - - - - - - - - - - - - - - - - - - - - - - - - - - - - - - - - </w:t>
       </w:r>
     </w:p>
     <w:p>
@@ -981,7 +957,6 @@
           <w:p>
             <w:pPr>
               <w:spacing w:after="40"/>
-              <w:jc w:val="both"/>
               <w:rPr>
                 <w:rFonts w:ascii="Verdana" w:hAnsi="Verdana"/>
                 <w:b/>
@@ -993,8 +968,50 @@
                 <w:rFonts w:ascii="Verdana" w:hAnsi="Verdana"/>
                 <w:b/>
                 <w:bCs/>
+                <w:sz w:val="20"/>
+                <w:szCs w:val="20"/>
               </w:rPr>
               <w:t>{data}</w:t>
+            </w:r>
+            <w:r>
+              <w:rPr>
+                <w:rFonts w:ascii="Verdana" w:hAnsi="Verdana"/>
+                <w:b/>
+                <w:bCs/>
+                <w:sz w:val="20"/>
+                <w:szCs w:val="20"/>
+              </w:rPr>
+              <w:t xml:space="preserve"> /</w:t>
+            </w:r>
+            <w:r>
+              <w:rPr>
+                <w:rFonts w:ascii="Verdana" w:hAnsi="Verdana"/>
+                <w:b/>
+                <w:bCs/>
+                <w:sz w:val="20"/>
+                <w:szCs w:val="20"/>
+              </w:rPr>
+              <w:t xml:space="preserve"> </w:t>
+            </w:r>
+            <w:r>
+              <w:rPr>
+                <w:rFonts w:ascii="Verdana" w:hAnsi="Verdana"/>
+                <w:b/>
+                <w:bCs/>
+                <w:sz w:val="20"/>
+                <w:szCs w:val="20"/>
+              </w:rPr>
+              <w:t>Assinatura</w:t>
+            </w:r>
+            <w:r>
+              <w:rPr>
+                <w:rFonts w:ascii="Verdana" w:hAnsi="Verdana"/>
+                <w:b/>
+                <w:bCs/>
+                <w:sz w:val="20"/>
+                <w:szCs w:val="20"/>
+              </w:rPr>
+              <w:t>:</w:t>
             </w:r>
           </w:p>
         </w:tc>

</xml_diff>